<commit_message>
Modification du fichier numpy et du rapport
</commit_message>
<xml_diff>
--- a/rapport.docx
+++ b/rapport.docx
@@ -39,7 +39,14 @@
         </w:rPr>
       </w:pPr>
       <w:r>
-        <w:rPr/>
+        <w:rPr>
+          <w:rFonts w:cs="Times New Roman" w:ascii="Times New Roman" w:hAnsi="Times New Roman"/>
+          <w:b/>
+          <w:bCs/>
+          <w:sz w:val="32"/>
+          <w:szCs w:val="32"/>
+          <w:u w:val="single"/>
+        </w:rPr>
       </w:r>
     </w:p>
     <w:p>
@@ -232,36 +239,24 @@
           <w:sz w:val="24"/>
           <w:szCs w:val="24"/>
         </w:rPr>
-        <w:t xml:space="preserve">L’analyse de </w:t>
-      </w:r>
-      <w:r>
-        <w:rPr>
-          <w:rFonts w:cs="Times New Roman" w:ascii="Times New Roman" w:hAnsi="Times New Roman"/>
+        <w:t>L’analyse de l’histogramme nous permet de dire que la plupart des appartements (environ 300) de cette base de données ont trois (03) chambres. Par ailleurs, rares sont les appartements ayant une (01), cinq (05) ou six (06) chambres</w:t>
+      </w:r>
+    </w:p>
+    <w:p>
+      <w:pPr>
+        <w:pStyle w:val="Normal"/>
+        <w:rPr>
+          <w:rFonts w:ascii="Times New Roman" w:hAnsi="Times New Roman" w:cs="Times New Roman"/>
           <w:sz w:val="24"/>
           <w:szCs w:val="24"/>
         </w:rPr>
-        <w:t>l’</w:t>
-      </w:r>
+      </w:pPr>
       <w:r>
         <w:rPr>
           <w:rFonts w:cs="Times New Roman" w:ascii="Times New Roman" w:hAnsi="Times New Roman"/>
           <w:sz w:val="24"/>
           <w:szCs w:val="24"/>
         </w:rPr>
-        <w:t>histogramme nous permet de dire que la plupart des appartements (environ 300) de cette base de données ont trois (03) chambres. Par ailleurs, rares sont les appartements ayant une (01), cinq (05) ou six (06) chambres</w:t>
-      </w:r>
-    </w:p>
-    <w:p>
-      <w:pPr>
-        <w:pStyle w:val="Normal"/>
-        <w:rPr>
-          <w:rFonts w:ascii="Times New Roman" w:hAnsi="Times New Roman" w:cs="Times New Roman"/>
-          <w:sz w:val="24"/>
-          <w:szCs w:val="24"/>
-        </w:rPr>
-      </w:pPr>
-      <w:r>
-        <w:rPr/>
       </w:r>
     </w:p>
     <w:p>
@@ -556,18 +551,7 @@
           <w:szCs w:val="28"/>
           <w:u w:val="single"/>
         </w:rPr>
-        <w:t>Tache</w:t>
-      </w:r>
-      <w:r>
-        <w:rPr>
-          <w:rFonts w:cs="Times New Roman" w:ascii="Times New Roman" w:hAnsi="Times New Roman"/>
-          <w:b/>
-          <w:bCs/>
-          <w:sz w:val="28"/>
-          <w:szCs w:val="28"/>
-          <w:u w:val="single"/>
-        </w:rPr>
-        <w:t>3</w:t>
+        <w:t>Tache3</w:t>
       </w:r>
     </w:p>
     <w:p>
@@ -591,19 +575,21 @@
           <w:szCs w:val="28"/>
           <w:u w:val="none"/>
         </w:rPr>
-        <w:t>Cette application GUI en Python, développée avec Tkinter, permet aux utilisateurs de saisir une description textuelle et de générer une image correspondante en utilisant le modèle pré-entraîné "tiny-stable-diffusion-</w:t>
-      </w:r>
-      <w:r>
-        <w:rPr>
-          <w:rFonts w:cs="Times New Roman" w:ascii="Times New Roman" w:hAnsi="Times New Roman"/>
+        <w:t>Cette application GUI en Python, développée avec Tkinter, permet aux utilisateurs de saisir une description textuelle et de générer une image correspondante en utilisant le modèle pré-entraîné "tiny-stable-diffusion-torch" de Hugging Face. L'interface comprend une zone de texte pour l'entrée de la description, un bouton pour déclencher la génération de l'image, une zone d'affichage pour l'image générée, et un spinner pour indiquer le chargement en cours.</w:t>
+      </w:r>
+    </w:p>
+    <w:p>
+      <w:pPr>
+        <w:pStyle w:val="Normal"/>
+        <w:rPr>
+          <w:rFonts w:ascii="Times New Roman" w:hAnsi="Times New Roman" w:cs="Times New Roman"/>
           <w:b w:val="false"/>
           <w:bCs w:val="false"/>
           <w:sz w:val="28"/>
           <w:szCs w:val="28"/>
           <w:u w:val="none"/>
         </w:rPr>
-        <w:t>torch</w:t>
-      </w:r>
+      </w:pPr>
       <w:r>
         <w:rPr>
           <w:rFonts w:cs="Times New Roman" w:ascii="Times New Roman" w:hAnsi="Times New Roman"/>
@@ -613,53 +599,7 @@
           <w:szCs w:val="28"/>
           <w:u w:val="none"/>
         </w:rPr>
-        <w:t>" de Hugging Face. L'interface comprend une zone de texte pour l'entrée de la description, un bouton pour déclencher la génération de l'image, une zone d'affichage pour l'image générée, et un spinner pour indiquer le chargement en cours.</w:t>
-      </w:r>
-    </w:p>
-    <w:p>
-      <w:pPr>
-        <w:pStyle w:val="Normal"/>
-        <w:rPr>
-          <w:rFonts w:ascii="Times New Roman" w:hAnsi="Times New Roman" w:cs="Times New Roman"/>
-          <w:b w:val="false"/>
-          <w:bCs w:val="false"/>
-          <w:sz w:val="28"/>
-          <w:szCs w:val="28"/>
-          <w:u w:val="none"/>
-        </w:rPr>
-      </w:pPr>
-      <w:r>
-        <w:rPr>
-          <w:rFonts w:cs="Times New Roman" w:ascii="Times New Roman" w:hAnsi="Times New Roman"/>
-          <w:b w:val="false"/>
-          <w:bCs w:val="false"/>
-          <w:sz w:val="28"/>
-          <w:szCs w:val="28"/>
-          <w:u w:val="none"/>
-        </w:rPr>
-        <w:t>Le modèle "tiny-stable-diffusion-</w:t>
-      </w:r>
-      <w:r>
-        <w:rPr>
-          <w:rFonts w:cs="Times New Roman" w:ascii="Times New Roman" w:hAnsi="Times New Roman"/>
-          <w:b w:val="false"/>
-          <w:bCs w:val="false"/>
-          <w:sz w:val="28"/>
-          <w:szCs w:val="28"/>
-          <w:u w:val="none"/>
-        </w:rPr>
-        <w:t>torch</w:t>
-      </w:r>
-      <w:r>
-        <w:rPr>
-          <w:rFonts w:cs="Times New Roman" w:ascii="Times New Roman" w:hAnsi="Times New Roman"/>
-          <w:b w:val="false"/>
-          <w:bCs w:val="false"/>
-          <w:sz w:val="28"/>
-          <w:szCs w:val="28"/>
-          <w:u w:val="none"/>
-        </w:rPr>
-        <w:t xml:space="preserve"> a été choisi pour sa légèreté et sa rapidité, permettant des tests et des itérations rapides sans nécessiter des ressources importantes. L'application utilise des threads pour exécuter la génération de l'image en arrière-plan, assurant ainsi que l'interface utilisateur reste réactive. Le spinner est activé pendant la génération de l'image et arrêté une fois l'image prête.</w:t>
+        <w:t>Le modèle "tiny-stable-diffusion-torch a été choisi pour sa légèreté et sa rapidité, permettant des tests et des itérations rapides sans nécessiter des ressources importantes. L'application utilise des threads pour exécuter la génération de l'image en arrière-plan, assurant ainsi que l'interface utilisateur reste réactive. Le spinner est activé pendant la génération de l'image et arrêté une fois l'image prête.</w:t>
       </w:r>
     </w:p>
     <w:p>
@@ -768,7 +708,13 @@
         </w:rPr>
       </w:pPr>
       <w:r>
-        <w:rPr/>
+        <w:rPr>
+          <w:rFonts w:eastAsia="Georgia" w:cs="Georgia" w:ascii="Georgia" w:hAnsi="Georgia"/>
+          <w:color w:val="212121"/>
+          <w:sz w:val="28"/>
+          <w:szCs w:val="28"/>
+          <w:highlight w:val="white"/>
+        </w:rPr>
       </w:r>
     </w:p>
     <w:p>
@@ -795,27 +741,7 @@
           <w:szCs w:val="28"/>
           <w:highlight w:val="white"/>
         </w:rPr>
-        <w:t xml:space="preserve">APOVO  Gabriel   </w:t>
-      </w:r>
-      <w:r>
-        <w:rPr>
-          <w:rFonts w:eastAsia="Georgia" w:cs="Georgia" w:ascii="Georgia" w:hAnsi="Georgia"/>
-          <w:color w:val="212121"/>
-          <w:sz w:val="28"/>
-          <w:szCs w:val="28"/>
-          <w:highlight w:val="white"/>
-        </w:rPr>
-        <w:t>(</w:t>
-      </w:r>
-      <w:r>
-        <w:rPr>
-          <w:rFonts w:eastAsia="Georgia" w:cs="Georgia" w:ascii="Georgia" w:hAnsi="Georgia"/>
-          <w:color w:val="212121"/>
-          <w:sz w:val="28"/>
-          <w:szCs w:val="28"/>
-          <w:highlight w:val="white"/>
-        </w:rPr>
-        <w:t>1</w:t>
+        <w:t>APOVO  Gabriel   (1</w:t>
       </w:r>
       <w:r>
         <w:rPr>
@@ -839,7 +765,19 @@
           <w:szCs w:val="28"/>
           <w:highlight w:val="white"/>
         </w:rPr>
-        <w:t>)</w:t>
+        <w:t xml:space="preserve">)  </w:t>
+      </w:r>
+      <w:r>
+        <w:rPr>
+          <w:rFonts w:eastAsia="Georgia" w:cs="Georgia" w:ascii="Georgia" w:hAnsi="Georgia"/>
+          <w:b w:val="false"/>
+          <w:bCs w:val="false"/>
+          <w:color w:val="212121"/>
+          <w:sz w:val="28"/>
+          <w:szCs w:val="28"/>
+          <w:highlight w:val="white"/>
+        </w:rPr>
+        <w:t>GL</w:t>
       </w:r>
     </w:p>
     <w:p>
@@ -866,17 +804,7 @@
           <w:szCs w:val="28"/>
           <w:highlight w:val="white"/>
         </w:rPr>
-        <w:t xml:space="preserve">MOUZON Léandre  </w:t>
-      </w:r>
-      <w:r>
-        <w:rPr>
-          <w:rFonts w:eastAsia="Georgia" w:cs="Georgia" w:ascii="Georgia" w:hAnsi="Georgia"/>
-          <w:color w:val="212121"/>
-          <w:sz w:val="28"/>
-          <w:szCs w:val="28"/>
-          <w:highlight w:val="white"/>
-        </w:rPr>
-        <w:t>(</w:t>
+        <w:t>MOUZON Léandre  (</w:t>
       </w:r>
       <w:r>
         <w:rPr>
@@ -900,7 +828,19 @@
           <w:szCs w:val="28"/>
           <w:highlight w:val="white"/>
         </w:rPr>
-        <w:t>)</w:t>
+        <w:t xml:space="preserve">)  </w:t>
+      </w:r>
+      <w:r>
+        <w:rPr>
+          <w:rFonts w:eastAsia="Georgia" w:cs="Georgia" w:ascii="Georgia" w:hAnsi="Georgia"/>
+          <w:b w:val="false"/>
+          <w:bCs w:val="false"/>
+          <w:color w:val="212121"/>
+          <w:sz w:val="28"/>
+          <w:szCs w:val="28"/>
+          <w:highlight w:val="white"/>
+        </w:rPr>
+        <w:t>GL</w:t>
       </w:r>
     </w:p>
     <w:p>
@@ -927,27 +867,7 @@
           <w:szCs w:val="28"/>
           <w:highlight w:val="white"/>
         </w:rPr>
-        <w:t xml:space="preserve">DADA Rosselin  </w:t>
-      </w:r>
-      <w:r>
-        <w:rPr>
-          <w:rFonts w:eastAsia="Georgia" w:cs="Georgia" w:ascii="Georgia" w:hAnsi="Georgia"/>
-          <w:color w:val="212121"/>
-          <w:sz w:val="28"/>
-          <w:szCs w:val="28"/>
-          <w:highlight w:val="white"/>
-        </w:rPr>
-        <w:t>(2</w:t>
-      </w:r>
-      <w:r>
-        <w:rPr>
-          <w:rFonts w:eastAsia="Georgia" w:cs="Georgia" w:ascii="Georgia" w:hAnsi="Georgia"/>
-          <w:color w:val="212121"/>
-          <w:sz w:val="28"/>
-          <w:szCs w:val="28"/>
-          <w:highlight w:val="white"/>
-        </w:rPr>
-        <w:t>1</w:t>
+        <w:t>DADA Rosselin  (21</w:t>
       </w:r>
       <w:r>
         <w:rPr>
@@ -971,7 +891,19 @@
           <w:szCs w:val="28"/>
           <w:highlight w:val="white"/>
         </w:rPr>
-        <w:t>)</w:t>
+        <w:t xml:space="preserve">)  </w:t>
+      </w:r>
+      <w:r>
+        <w:rPr>
+          <w:rFonts w:eastAsia="Georgia" w:cs="Georgia" w:ascii="Georgia" w:hAnsi="Georgia"/>
+          <w:b w:val="false"/>
+          <w:bCs w:val="false"/>
+          <w:color w:val="212121"/>
+          <w:sz w:val="28"/>
+          <w:szCs w:val="28"/>
+          <w:highlight w:val="white"/>
+        </w:rPr>
+        <w:t>GL</w:t>
       </w:r>
     </w:p>
     <w:p>
@@ -998,17 +930,7 @@
           <w:szCs w:val="28"/>
           <w:highlight w:val="white"/>
         </w:rPr>
-        <w:t xml:space="preserve">SANTOS Fortunat Ursulin Dossa  </w:t>
-      </w:r>
-      <w:r>
-        <w:rPr>
-          <w:rFonts w:eastAsia="Georgia" w:cs="Georgia" w:ascii="Georgia" w:hAnsi="Georgia"/>
-          <w:color w:val="212121"/>
-          <w:sz w:val="28"/>
-          <w:szCs w:val="28"/>
-          <w:highlight w:val="white"/>
-        </w:rPr>
-        <w:t>(2</w:t>
+        <w:t>SANTOS Fortunat Ursulin Dossa  (2</w:t>
       </w:r>
       <w:r>
         <w:rPr>
@@ -1032,7 +954,19 @@
           <w:szCs w:val="28"/>
           <w:highlight w:val="white"/>
         </w:rPr>
-        <w:t>)</w:t>
+        <w:t xml:space="preserve">)  </w:t>
+      </w:r>
+      <w:r>
+        <w:rPr>
+          <w:rFonts w:eastAsia="Georgia" w:cs="Georgia" w:ascii="Georgia" w:hAnsi="Georgia"/>
+          <w:b w:val="false"/>
+          <w:bCs w:val="false"/>
+          <w:color w:val="212121"/>
+          <w:sz w:val="28"/>
+          <w:szCs w:val="28"/>
+          <w:highlight w:val="white"/>
+        </w:rPr>
+        <w:t>GL</w:t>
       </w:r>
     </w:p>
     <w:p>
@@ -1059,17 +993,7 @@
           <w:szCs w:val="28"/>
           <w:highlight w:val="white"/>
         </w:rPr>
-        <w:t xml:space="preserve">BOSSOU Oluwafunmilayo Josué  </w:t>
-      </w:r>
-      <w:r>
-        <w:rPr>
-          <w:rFonts w:eastAsia="Georgia" w:cs="Georgia" w:ascii="Georgia" w:hAnsi="Georgia"/>
-          <w:color w:val="212121"/>
-          <w:sz w:val="28"/>
-          <w:szCs w:val="28"/>
-          <w:highlight w:val="white"/>
-        </w:rPr>
-        <w:t>(10</w:t>
+        <w:t>BOSSOU Oluwafunmilayo Josué  (10</w:t>
       </w:r>
       <w:r>
         <w:rPr>
@@ -1093,7 +1017,19 @@
           <w:szCs w:val="28"/>
           <w:highlight w:val="white"/>
         </w:rPr>
-        <w:t>)</w:t>
+        <w:t xml:space="preserve">)  </w:t>
+      </w:r>
+      <w:r>
+        <w:rPr>
+          <w:rFonts w:eastAsia="Georgia" w:cs="Georgia" w:ascii="Georgia" w:hAnsi="Georgia"/>
+          <w:b w:val="false"/>
+          <w:bCs w:val="false"/>
+          <w:color w:val="212121"/>
+          <w:sz w:val="28"/>
+          <w:szCs w:val="28"/>
+          <w:highlight w:val="white"/>
+        </w:rPr>
+        <w:t>GL</w:t>
       </w:r>
     </w:p>
     <w:p>
@@ -1120,17 +1056,7 @@
           <w:szCs w:val="28"/>
           <w:highlight w:val="white"/>
         </w:rPr>
-        <w:t xml:space="preserve">BONOU Fifamè Yèyinou Axelle  </w:t>
-      </w:r>
-      <w:r>
-        <w:rPr>
-          <w:rFonts w:eastAsia="Georgia" w:cs="Georgia" w:ascii="Georgia" w:hAnsi="Georgia"/>
-          <w:color w:val="212121"/>
-          <w:sz w:val="28"/>
-          <w:szCs w:val="28"/>
-          <w:highlight w:val="white"/>
-        </w:rPr>
-        <w:t>(</w:t>
+        <w:t>BONOU Fifamè Yèyinou Axelle  (</w:t>
       </w:r>
       <w:r>
         <w:rPr>
@@ -1154,7 +1080,19 @@
           <w:szCs w:val="28"/>
           <w:highlight w:val="white"/>
         </w:rPr>
-        <w:t>)</w:t>
+        <w:t xml:space="preserve">)  </w:t>
+      </w:r>
+      <w:r>
+        <w:rPr>
+          <w:rFonts w:eastAsia="Georgia" w:cs="Georgia" w:ascii="Georgia" w:hAnsi="Georgia"/>
+          <w:b w:val="false"/>
+          <w:bCs w:val="false"/>
+          <w:color w:val="212121"/>
+          <w:sz w:val="28"/>
+          <w:szCs w:val="28"/>
+          <w:highlight w:val="white"/>
+        </w:rPr>
+        <w:t>GL</w:t>
       </w:r>
     </w:p>
     <w:p>
@@ -1181,27 +1119,7 @@
           <w:szCs w:val="28"/>
           <w:highlight w:val="white"/>
         </w:rPr>
-        <w:t xml:space="preserve">GNANGUENON Abed Nego David Djinou  </w:t>
-      </w:r>
-      <w:r>
-        <w:rPr>
-          <w:rFonts w:eastAsia="Georgia" w:cs="Georgia" w:ascii="Georgia" w:hAnsi="Georgia"/>
-          <w:color w:val="212121"/>
-          <w:sz w:val="28"/>
-          <w:szCs w:val="28"/>
-          <w:highlight w:val="white"/>
-        </w:rPr>
-        <w:t>(</w:t>
-      </w:r>
-      <w:r>
-        <w:rPr>
-          <w:rFonts w:eastAsia="Georgia" w:cs="Georgia" w:ascii="Georgia" w:hAnsi="Georgia"/>
-          <w:color w:val="212121"/>
-          <w:sz w:val="28"/>
-          <w:szCs w:val="28"/>
-          <w:highlight w:val="white"/>
-        </w:rPr>
-        <w:t>18</w:t>
+        <w:t>GNANGUENON Abed Nego David Djinou  (18</w:t>
       </w:r>
       <w:r>
         <w:rPr>
@@ -1225,7 +1143,19 @@
           <w:szCs w:val="28"/>
           <w:highlight w:val="white"/>
         </w:rPr>
-        <w:t>)</w:t>
+        <w:t xml:space="preserve">)  </w:t>
+      </w:r>
+      <w:r>
+        <w:rPr>
+          <w:rFonts w:eastAsia="Georgia" w:cs="Georgia" w:ascii="Georgia" w:hAnsi="Georgia"/>
+          <w:b w:val="false"/>
+          <w:bCs w:val="false"/>
+          <w:color w:val="212121"/>
+          <w:sz w:val="28"/>
+          <w:szCs w:val="28"/>
+          <w:highlight w:val="white"/>
+        </w:rPr>
+        <w:t>IA</w:t>
       </w:r>
     </w:p>
     <w:p>
@@ -1252,17 +1182,7 @@
           <w:szCs w:val="28"/>
           <w:highlight w:val="white"/>
         </w:rPr>
-        <w:t xml:space="preserve">ADJINDA Adékin Olatobi Algis  </w:t>
-      </w:r>
-      <w:r>
-        <w:rPr>
-          <w:rFonts w:eastAsia="Georgia" w:cs="Georgia" w:ascii="Georgia" w:hAnsi="Georgia"/>
-          <w:color w:val="212121"/>
-          <w:sz w:val="28"/>
-          <w:szCs w:val="28"/>
-          <w:highlight w:val="white"/>
-        </w:rPr>
-        <w:t>(1</w:t>
+        <w:t>ADJINDA Adékin Olatobi Algis  (1</w:t>
       </w:r>
       <w:r>
         <w:rPr>
@@ -1286,7 +1206,19 @@
           <w:szCs w:val="28"/>
           <w:highlight w:val="white"/>
         </w:rPr>
-        <w:t>)</w:t>
+        <w:t xml:space="preserve">)   </w:t>
+      </w:r>
+      <w:r>
+        <w:rPr>
+          <w:rFonts w:eastAsia="Georgia" w:cs="Georgia" w:ascii="Georgia" w:hAnsi="Georgia"/>
+          <w:b w:val="false"/>
+          <w:bCs w:val="false"/>
+          <w:color w:val="212121"/>
+          <w:sz w:val="28"/>
+          <w:szCs w:val="28"/>
+          <w:highlight w:val="white"/>
+        </w:rPr>
+        <w:t>IA</w:t>
       </w:r>
     </w:p>
     <w:p>
@@ -1313,27 +1245,7 @@
           <w:szCs w:val="28"/>
           <w:highlight w:val="white"/>
         </w:rPr>
-        <w:t xml:space="preserve">HOUNGBEDJI Shalom Merveilles Divines B. E.  </w:t>
-      </w:r>
-      <w:r>
-        <w:rPr>
-          <w:rFonts w:eastAsia="Georgia" w:cs="Georgia" w:ascii="Georgia" w:hAnsi="Georgia"/>
-          <w:color w:val="212121"/>
-          <w:sz w:val="28"/>
-          <w:szCs w:val="28"/>
-          <w:highlight w:val="white"/>
-        </w:rPr>
-        <w:t>(</w:t>
-      </w:r>
-      <w:r>
-        <w:rPr>
-          <w:rFonts w:eastAsia="Georgia" w:cs="Georgia" w:ascii="Georgia" w:hAnsi="Georgia"/>
-          <w:color w:val="212121"/>
-          <w:sz w:val="28"/>
-          <w:szCs w:val="28"/>
-          <w:highlight w:val="white"/>
-        </w:rPr>
-        <w:t>20</w:t>
+        <w:t>HOUNGBEDJI Shalom Merveilles Divines B. E.  (20</w:t>
       </w:r>
       <w:r>
         <w:rPr>
@@ -1357,7 +1269,19 @@
           <w:szCs w:val="28"/>
           <w:highlight w:val="white"/>
         </w:rPr>
-        <w:t>)</w:t>
+        <w:t xml:space="preserve">)  </w:t>
+      </w:r>
+      <w:r>
+        <w:rPr>
+          <w:rFonts w:eastAsia="Georgia" w:cs="Georgia" w:ascii="Georgia" w:hAnsi="Georgia"/>
+          <w:b w:val="false"/>
+          <w:bCs w:val="false"/>
+          <w:color w:val="212121"/>
+          <w:sz w:val="28"/>
+          <w:szCs w:val="28"/>
+          <w:highlight w:val="white"/>
+        </w:rPr>
+        <w:t>IA</w:t>
       </w:r>
     </w:p>
     <w:p>
@@ -1384,27 +1308,7 @@
           <w:szCs w:val="28"/>
           <w:highlight w:val="white"/>
         </w:rPr>
-        <w:t xml:space="preserve">GOUNON Eliakim Céleste Mahuvi  </w:t>
-      </w:r>
-      <w:r>
-        <w:rPr>
-          <w:rFonts w:eastAsia="Georgia" w:cs="Georgia" w:ascii="Georgia" w:hAnsi="Georgia"/>
-          <w:color w:val="212121"/>
-          <w:sz w:val="28"/>
-          <w:szCs w:val="28"/>
-          <w:highlight w:val="white"/>
-        </w:rPr>
-        <w:t>(</w:t>
-      </w:r>
-      <w:r>
-        <w:rPr>
-          <w:rFonts w:eastAsia="Georgia" w:cs="Georgia" w:ascii="Georgia" w:hAnsi="Georgia"/>
-          <w:color w:val="212121"/>
-          <w:sz w:val="28"/>
-          <w:szCs w:val="28"/>
-          <w:highlight w:val="white"/>
-        </w:rPr>
-        <w:t>18</w:t>
+        <w:t>GOUNON Eliakim Céleste Mahuvi  (18</w:t>
       </w:r>
       <w:r>
         <w:rPr>
@@ -1428,7 +1332,19 @@
           <w:szCs w:val="28"/>
           <w:highlight w:val="white"/>
         </w:rPr>
-        <w:t>)</w:t>
+        <w:t xml:space="preserve">)  </w:t>
+      </w:r>
+      <w:r>
+        <w:rPr>
+          <w:rFonts w:eastAsia="Georgia" w:cs="Georgia" w:ascii="Georgia" w:hAnsi="Georgia"/>
+          <w:b w:val="false"/>
+          <w:bCs w:val="false"/>
+          <w:color w:val="212121"/>
+          <w:sz w:val="28"/>
+          <w:szCs w:val="28"/>
+          <w:highlight w:val="white"/>
+        </w:rPr>
+        <w:t>IA</w:t>
       </w:r>
     </w:p>
     <w:sectPr>
@@ -2253,6 +2169,7 @@
     <w:qFormat/>
     <w:pPr>
       <w:widowControl/>
+      <w:suppressAutoHyphens w:val="true"/>
       <w:bidi w:val="0"/>
       <w:spacing w:lineRule="auto" w:line="259" w:before="0" w:after="160"/>
       <w:jc w:val="left"/>
@@ -2408,6 +2325,7 @@
     <w:qFormat/>
     <w:pPr>
       <w:widowControl/>
+      <w:suppressAutoHyphens w:val="true"/>
       <w:bidi w:val="0"/>
       <w:spacing w:lineRule="auto" w:line="276" w:before="0" w:after="0"/>
       <w:jc w:val="left"/>

</xml_diff>